<commit_message>
Added Data_preparations&Preprocessing basics in. Playing around to see how the data looks like
</commit_message>
<xml_diff>
--- a/Planning_Document.docx
+++ b/Planning_Document.docx
@@ -96,7 +96,7 @@
     <w:p>
       <w:r>
         <w:pict w14:anchorId="00913167">
-          <v:rect id="_x0000_i1035" style="width:0;height:1.5pt" o:hralign="center" o:hrstd="t" o:hr="t" fillcolor="#a0a0a0" stroked="f"/>
+          <v:rect id="_x0000_i1025" style="width:0;height:1.5pt" o:hralign="center" o:hrstd="t" o:hr="t" fillcolor="#a0a0a0" stroked="f"/>
         </w:pict>
       </w:r>
     </w:p>
@@ -338,6 +338,14 @@
         <w:lastRenderedPageBreak/>
         <w:t>5. Exploratory Data Analysis (EDA)</w:t>
       </w:r>
+      <w:r>
+        <w:rPr>
+          <w:b/>
+          <w:bCs/>
+          <w:color w:val="FFC000"/>
+        </w:rPr>
+        <w:t>-Kyle</w:t>
+      </w:r>
     </w:p>
     <w:p>
       <w:pPr>
@@ -345,11 +353,15 @@
           <w:ilvl w:val="0"/>
           <w:numId w:val="8"/>
         </w:numPr>
-      </w:pPr>
-      <w:r>
-        <w:rPr>
-          <w:b/>
-          <w:bCs/>
+        <w:rPr>
+          <w:color w:val="92D050"/>
+        </w:rPr>
+      </w:pPr>
+      <w:r>
+        <w:rPr>
+          <w:b/>
+          <w:bCs/>
+          <w:color w:val="92D050"/>
         </w:rPr>
         <w:t>Univariate Analysis:</w:t>
       </w:r>
@@ -360,8 +372,14 @@
           <w:ilvl w:val="1"/>
           <w:numId w:val="8"/>
         </w:numPr>
-      </w:pPr>
-      <w:r>
+        <w:rPr>
+          <w:color w:val="92D050"/>
+        </w:rPr>
+      </w:pPr>
+      <w:r>
+        <w:rPr>
+          <w:color w:val="92D050"/>
+        </w:rPr>
         <w:t>Examine the distribution of each feature using histograms, box plots, etc.</w:t>
       </w:r>
     </w:p>
@@ -433,6 +451,14 @@
         </w:rPr>
         <w:t>6. Missing Value and Outlier Treatment</w:t>
       </w:r>
+      <w:r>
+        <w:rPr>
+          <w:b/>
+          <w:bCs/>
+          <w:color w:val="FFC000"/>
+        </w:rPr>
+        <w:t>-Kyle</w:t>
+      </w:r>
     </w:p>
     <w:p>
       <w:r>
@@ -599,6 +625,14 @@
         </w:rPr>
         <w:t>9. Model Building</w:t>
       </w:r>
+      <w:r>
+        <w:rPr>
+          <w:b/>
+          <w:bCs/>
+          <w:color w:val="FF0000"/>
+        </w:rPr>
+        <w:t>-Kyle</w:t>
+      </w:r>
     </w:p>
     <w:p>
       <w:pPr>
@@ -725,7 +759,33 @@
           <w:bCs/>
           <w:color w:val="FF0000"/>
         </w:rPr>
-        <w:t>Model Building (Part 2):</w:t>
+        <w:t>Model Building (Part 2</w:t>
+      </w:r>
+      <w:proofErr w:type="gramStart"/>
+      <w:r>
+        <w:rPr>
+          <w:b/>
+          <w:bCs/>
+          <w:color w:val="FF0000"/>
+        </w:rPr>
+        <w:t>):</w:t>
+      </w:r>
+      <w:r>
+        <w:rPr>
+          <w:b/>
+          <w:bCs/>
+          <w:color w:val="FF0000"/>
+        </w:rPr>
+        <w:t>-</w:t>
+      </w:r>
+      <w:proofErr w:type="gramEnd"/>
+      <w:r>
+        <w:rPr>
+          <w:b/>
+          <w:bCs/>
+          <w:color w:val="FF0000"/>
+        </w:rPr>
+        <w:t>Kyle</w:t>
       </w:r>
     </w:p>
     <w:p>
@@ -847,20 +907,27 @@
     <w:p>
       <w:pPr>
         <w:rPr>
+          <w:b/>
+          <w:bCs/>
+        </w:rPr>
+      </w:pPr>
+      <w:r>
+        <w:rPr>
           <w:color w:val="FF0000"/>
         </w:rPr>
-      </w:pPr>
+        <w:t>Red-Difficult</w:t>
+      </w:r>
       <w:r>
         <w:rPr>
           <w:color w:val="FF0000"/>
         </w:rPr>
-        <w:t>Red-Difficult</w:t>
+        <w:t>= 3tasks</w:t>
       </w:r>
       <w:r>
         <w:rPr>
           <w:color w:val="FF0000"/>
         </w:rPr>
-        <w:t>= 3tasks</w:t>
+        <w:br/>
       </w:r>
       <w:r>
         <w:rPr>
@@ -870,18 +937,115 @@
       </w:r>
       <w:r>
         <w:rPr>
-          <w:color w:val="FF0000"/>
-        </w:rPr>
-        <w:br/>
-      </w:r>
-      <w:r>
-        <w:rPr>
           <w:b/>
           <w:bCs/>
         </w:rPr>
         <w:t>Each member gets one easy task, one intermediate task, and one hard task.</w:t>
       </w:r>
     </w:p>
+    <w:p>
+      <w:pPr>
+        <w:rPr>
+          <w:b/>
+          <w:bCs/>
+        </w:rPr>
+      </w:pPr>
+    </w:p>
+    <w:p>
+      <w:pPr>
+        <w:rPr>
+          <w:b/>
+          <w:bCs/>
+        </w:rPr>
+      </w:pPr>
+      <w:r>
+        <w:rPr>
+          <w:b/>
+          <w:bCs/>
+        </w:rPr>
+        <w:t xml:space="preserve">Use </w:t>
+      </w:r>
+      <w:r>
+        <w:rPr>
+          <w:b/>
+          <w:bCs/>
+        </w:rPr>
+        <w:t>008</w:t>
+      </w:r>
+      <w:r>
+        <w:rPr>
+          <w:b/>
+          <w:bCs/>
+        </w:rPr>
+        <w:t>_RERG_</w:t>
+      </w:r>
+      <w:r>
+        <w:rPr>
+          <w:b/>
+          <w:bCs/>
+        </w:rPr>
+        <w:t>FeulEffiency.ipynb</w:t>
+      </w:r>
+      <w:r>
+        <w:rPr>
+          <w:b/>
+          <w:bCs/>
+        </w:rPr>
+        <w:t xml:space="preserve"> exercise</w:t>
+      </w:r>
+      <w:r>
+        <w:rPr>
+          <w:b/>
+          <w:bCs/>
+        </w:rPr>
+        <w:t xml:space="preserve"> on </w:t>
+      </w:r>
+      <w:r>
+        <w:rPr>
+          <w:b/>
+          <w:bCs/>
+        </w:rPr>
+        <w:t>Moodle</w:t>
+      </w:r>
+      <w:r>
+        <w:rPr>
+          <w:b/>
+          <w:bCs/>
+        </w:rPr>
+        <w:t xml:space="preserve"> for guidance</w:t>
+      </w:r>
+      <w:r>
+        <w:rPr>
+          <w:b/>
+          <w:bCs/>
+        </w:rPr>
+        <w:t xml:space="preserve"> </w:t>
+      </w:r>
+    </w:p>
+    <w:p>
+      <w:hyperlink r:id="rId6" w:history="1">
+        <w:r>
+          <w:rPr>
+            <w:rStyle w:val="Hyperlink"/>
+          </w:rPr>
+          <w:t>https://www.youtube.com/watch?v=i_23KUAEtUM</w:t>
+        </w:r>
+      </w:hyperlink>
+      <w:r>
+        <w:t xml:space="preserve"> -</w:t>
+      </w:r>
+      <w:r>
+        <w:t>GitHub</w:t>
+      </w:r>
+      <w:r>
+        <w:t xml:space="preserve"> </w:t>
+      </w:r>
+      <w:r>
+        <w:t>using visual Studio</w:t>
+      </w:r>
+    </w:p>
+    <w:p/>
+    <w:p/>
     <w:sectPr>
       <w:pgSz w:w="11906" w:h="16838"/>
       <w:pgMar w:top="1440" w:right="1440" w:bottom="1440" w:left="1440" w:header="708" w:footer="708" w:gutter="0"/>
@@ -3234,6 +3398,7 @@
   <w:style w:type="character" w:default="1" w:styleId="DefaultParagraphFont">
     <w:name w:val="Default Paragraph Font"/>
     <w:uiPriority w:val="1"/>
+    <w:semiHidden/>
     <w:unhideWhenUsed/>
   </w:style>
   <w:style w:type="table" w:default="1" w:styleId="TableNormal">

</xml_diff>